<commit_message>
Semester Project Prototype 1
</commit_message>
<xml_diff>
--- a/Works Cited.docx
+++ b/Works Cited.docx
@@ -321,23 +321,35 @@
       <w:r>
         <w:t xml:space="preserve">. Retrieved February 07, 2021, from </w:t>
       </w:r>
-      <w:proofErr w:type="gramStart"/>
-      <w:r>
-        <w:t>https://docs.unity3d.com/ScriptReference/CharacterController.Move.html</w:t>
-      </w:r>
-      <w:proofErr w:type="gramEnd"/>
+      <w:hyperlink r:id="rId8" w:history="1">
+        <w:r>
+          <w:rPr>
+            <w:rStyle w:val="Hyperlink"/>
+          </w:rPr>
+          <w:t>https://docs.unity3d.com/ScriptReference/CharacterController.Move.html</w:t>
+        </w:r>
+      </w:hyperlink>
+      <w:r>
+        <w:t xml:space="preserve"> </w:t>
+      </w:r>
     </w:p>
     <w:p>
       <w:pPr>
         <w:spacing w:line="480" w:lineRule="auto"/>
         <w:rPr>
           <w:rFonts w:ascii="Times New Roman" w:hAnsi="Times New Roman" w:cs="Times New Roman"/>
-          <w:i/>
-          <w:iCs/>
           <w:sz w:val="24"/>
           <w:szCs w:val="24"/>
         </w:rPr>
       </w:pPr>
+      <w:r>
+        <w:rPr>
+          <w:rFonts w:ascii="Times New Roman" w:hAnsi="Times New Roman" w:cs="Times New Roman"/>
+          <w:sz w:val="24"/>
+          <w:szCs w:val="24"/>
+        </w:rPr>
+        <w:t>https://www.youtube.com/watch?v=KiVL5rfVdTw</w:t>
+      </w:r>
     </w:p>
     <w:sectPr>
       <w:pgSz w:w="12240" w:h="15840"/>

</xml_diff>

<commit_message>
Punch animation and Idle Trigger connected. v2
</commit_message>
<xml_diff>
--- a/Works Cited.docx
+++ b/Works Cited.docx
@@ -14,6 +14,7 @@
           <w:szCs w:val="24"/>
         </w:rPr>
       </w:pPr>
+      <w:bookmarkStart w:id="0" w:name="_Hlk66736964"/>
       <w:r>
         <w:rPr>
           <w:rFonts w:ascii="Times New Roman" w:hAnsi="Times New Roman" w:cs="Times New Roman"/>
@@ -59,7 +60,15 @@
           <w:sz w:val="24"/>
           <w:szCs w:val="24"/>
         </w:rPr>
-        <w:t xml:space="preserve"> [Video</w:t>
+        <w:t xml:space="preserve"> [Video].</w:t>
+      </w:r>
+      <w:r>
+        <w:rPr>
+          <w:rFonts w:ascii="Times New Roman" w:hAnsi="Times New Roman" w:cs="Times New Roman"/>
+          <w:sz w:val="24"/>
+          <w:szCs w:val="24"/>
+        </w:rPr>
+        <w:t xml:space="preserve"> </w:t>
       </w:r>
       <w:proofErr w:type="gramStart"/>
       <w:r>
@@ -68,7 +77,7 @@
           <w:sz w:val="24"/>
           <w:szCs w:val="24"/>
         </w:rPr>
-        <w:t>].YouTube</w:t>
+        <w:t>YouTube</w:t>
       </w:r>
       <w:proofErr w:type="gramEnd"/>
       <w:r>
@@ -300,7 +309,25 @@
             <w:sz w:val="24"/>
             <w:szCs w:val="24"/>
           </w:rPr>
-          <w:t>https://www.youtube.com/watch?v=1mwNrMD0Lm0</w:t>
+          <w:t>https://www</w:t>
+        </w:r>
+        <w:r>
+          <w:rPr>
+            <w:rStyle w:val="Hyperlink"/>
+            <w:rFonts w:ascii="Times New Roman" w:hAnsi="Times New Roman" w:cs="Times New Roman"/>
+            <w:sz w:val="24"/>
+            <w:szCs w:val="24"/>
+          </w:rPr>
+          <w:t>.</w:t>
+        </w:r>
+        <w:r>
+          <w:rPr>
+            <w:rStyle w:val="Hyperlink"/>
+            <w:rFonts w:ascii="Times New Roman" w:hAnsi="Times New Roman" w:cs="Times New Roman"/>
+            <w:sz w:val="24"/>
+            <w:szCs w:val="24"/>
+          </w:rPr>
+          <w:t>youtube.com/watch?v=1mwNrMD0Lm0</w:t>
         </w:r>
       </w:hyperlink>
     </w:p>
@@ -336,6 +363,7 @@
     <w:p>
       <w:pPr>
         <w:spacing w:line="480" w:lineRule="auto"/>
+        <w:ind w:left="720" w:hanging="720"/>
         <w:rPr>
           <w:rFonts w:ascii="Times New Roman" w:hAnsi="Times New Roman" w:cs="Times New Roman"/>
           <w:sz w:val="24"/>
@@ -348,8 +376,127 @@
           <w:sz w:val="24"/>
           <w:szCs w:val="24"/>
         </w:rPr>
-        <w:t>https://www.youtube.com/watch?v=KiVL5rfVdTw</w:t>
-      </w:r>
+        <w:t xml:space="preserve">Sorcerer. (2020, July 18). </w:t>
+      </w:r>
+      <w:r>
+        <w:rPr>
+          <w:rFonts w:ascii="Times New Roman" w:hAnsi="Times New Roman" w:cs="Times New Roman"/>
+          <w:i/>
+          <w:iCs/>
+          <w:sz w:val="24"/>
+          <w:szCs w:val="24"/>
+        </w:rPr>
+        <w:t>How to move objects using WASD in Unity 2020</w:t>
+      </w:r>
+      <w:r>
+        <w:rPr>
+          <w:rFonts w:ascii="Times New Roman" w:hAnsi="Times New Roman" w:cs="Times New Roman"/>
+          <w:i/>
+          <w:iCs/>
+          <w:sz w:val="24"/>
+          <w:szCs w:val="24"/>
+        </w:rPr>
+        <w:t xml:space="preserve"> </w:t>
+      </w:r>
+      <w:r>
+        <w:rPr>
+          <w:rFonts w:ascii="Times New Roman" w:hAnsi="Times New Roman" w:cs="Times New Roman"/>
+          <w:sz w:val="24"/>
+          <w:szCs w:val="24"/>
+        </w:rPr>
+        <w:t xml:space="preserve">[Video]. YouTube. </w:t>
+      </w:r>
+      <w:hyperlink r:id="rId9" w:history="1">
+        <w:r>
+          <w:rPr>
+            <w:rStyle w:val="Hyperlink"/>
+            <w:rFonts w:ascii="Times New Roman" w:hAnsi="Times New Roman" w:cs="Times New Roman"/>
+            <w:sz w:val="24"/>
+            <w:szCs w:val="24"/>
+          </w:rPr>
+          <w:t>https://www.youtube.com/watch?v=KiV</w:t>
+        </w:r>
+        <w:r>
+          <w:rPr>
+            <w:rStyle w:val="Hyperlink"/>
+            <w:rFonts w:ascii="Times New Roman" w:hAnsi="Times New Roman" w:cs="Times New Roman"/>
+            <w:sz w:val="24"/>
+            <w:szCs w:val="24"/>
+          </w:rPr>
+          <w:t>L</w:t>
+        </w:r>
+        <w:r>
+          <w:rPr>
+            <w:rStyle w:val="Hyperlink"/>
+            <w:rFonts w:ascii="Times New Roman" w:hAnsi="Times New Roman" w:cs="Times New Roman"/>
+            <w:sz w:val="24"/>
+            <w:szCs w:val="24"/>
+          </w:rPr>
+          <w:t>5</w:t>
+        </w:r>
+        <w:r>
+          <w:rPr>
+            <w:rStyle w:val="Hyperlink"/>
+            <w:rFonts w:ascii="Times New Roman" w:hAnsi="Times New Roman" w:cs="Times New Roman"/>
+            <w:sz w:val="24"/>
+            <w:szCs w:val="24"/>
+          </w:rPr>
+          <w:t>r</w:t>
+        </w:r>
+        <w:r>
+          <w:rPr>
+            <w:rStyle w:val="Hyperlink"/>
+            <w:rFonts w:ascii="Times New Roman" w:hAnsi="Times New Roman" w:cs="Times New Roman"/>
+            <w:sz w:val="24"/>
+            <w:szCs w:val="24"/>
+          </w:rPr>
+          <w:t>fVdTw</w:t>
+        </w:r>
+      </w:hyperlink>
+    </w:p>
+    <w:p>
+      <w:pPr>
+        <w:spacing w:line="480" w:lineRule="auto"/>
+        <w:ind w:left="720" w:hanging="720"/>
+        <w:rPr>
+          <w:rFonts w:ascii="Times New Roman" w:hAnsi="Times New Roman" w:cs="Times New Roman"/>
+          <w:sz w:val="24"/>
+          <w:szCs w:val="24"/>
+        </w:rPr>
+      </w:pPr>
+      <w:hyperlink r:id="rId10" w:history="1">
+        <w:r>
+          <w:rPr>
+            <w:rStyle w:val="Hyperlink"/>
+            <w:rFonts w:ascii="Times New Roman" w:hAnsi="Times New Roman" w:cs="Times New Roman"/>
+            <w:sz w:val="24"/>
+            <w:szCs w:val="24"/>
+          </w:rPr>
+          <w:t>https://www.youtube.com/watch?v=N88P06Ylu48&amp;t=537s</w:t>
+        </w:r>
+      </w:hyperlink>
+    </w:p>
+    <w:p>
+      <w:pPr>
+        <w:spacing w:line="480" w:lineRule="auto"/>
+        <w:ind w:left="720" w:hanging="720"/>
+        <w:rPr>
+          <w:rFonts w:ascii="Times New Roman" w:hAnsi="Times New Roman" w:cs="Times New Roman"/>
+          <w:sz w:val="24"/>
+          <w:szCs w:val="24"/>
+        </w:rPr>
+      </w:pPr>
+    </w:p>
+    <w:bookmarkEnd w:id="0"/>
+    <w:p>
+      <w:pPr>
+        <w:spacing w:line="480" w:lineRule="auto"/>
+        <w:rPr>
+          <w:rFonts w:ascii="Times New Roman" w:hAnsi="Times New Roman" w:cs="Times New Roman"/>
+          <w:sz w:val="24"/>
+          <w:szCs w:val="24"/>
+        </w:rPr>
+      </w:pPr>
     </w:p>
     <w:sectPr>
       <w:pgSz w:w="12240" w:h="15840"/>
@@ -784,6 +931,7 @@
   <w:style w:type="character" w:default="1" w:styleId="DefaultParagraphFont">
     <w:name w:val="Default Paragraph Font"/>
     <w:uiPriority w:val="1"/>
+    <w:semiHidden/>
     <w:unhideWhenUsed/>
   </w:style>
   <w:style w:type="table" w:default="1" w:styleId="TableNormal">
@@ -847,7 +995,6 @@
     <w:name w:val="Normal (Web)"/>
     <w:basedOn w:val="Normal"/>
     <w:uiPriority w:val="99"/>
-    <w:semiHidden/>
     <w:unhideWhenUsed/>
     <w:rsid w:val="005269E6"/>
     <w:pPr>
@@ -857,6 +1004,18 @@
       <w:rFonts w:ascii="Times New Roman" w:eastAsia="Times New Roman" w:hAnsi="Times New Roman" w:cs="Times New Roman"/>
       <w:sz w:val="24"/>
       <w:szCs w:val="24"/>
+    </w:rPr>
+  </w:style>
+  <w:style w:type="character" w:styleId="FollowedHyperlink">
+    <w:name w:val="FollowedHyperlink"/>
+    <w:basedOn w:val="DefaultParagraphFont"/>
+    <w:uiPriority w:val="99"/>
+    <w:semiHidden/>
+    <w:unhideWhenUsed/>
+    <w:rsid w:val="00380EAA"/>
+    <w:rPr>
+      <w:color w:val="954F72" w:themeColor="followedHyperlink"/>
+      <w:u w:val="single"/>
     </w:rPr>
   </w:style>
 </w:styles>

</xml_diff>

<commit_message>
Prototype 5 Final Commit
</commit_message>
<xml_diff>
--- a/Works Cited.docx
+++ b/Works Cited.docx
@@ -70,23 +70,13 @@
         </w:rPr>
         <w:t xml:space="preserve"> </w:t>
       </w:r>
-      <w:proofErr w:type="gramStart"/>
-      <w:r>
-        <w:rPr>
-          <w:rFonts w:ascii="Times New Roman" w:hAnsi="Times New Roman" w:cs="Times New Roman"/>
-          <w:sz w:val="24"/>
-          <w:szCs w:val="24"/>
-        </w:rPr>
-        <w:t>YouTube</w:t>
-      </w:r>
-      <w:proofErr w:type="gramEnd"/>
-      <w:r>
-        <w:rPr>
-          <w:rFonts w:ascii="Times New Roman" w:hAnsi="Times New Roman" w:cs="Times New Roman"/>
-          <w:sz w:val="24"/>
-          <w:szCs w:val="24"/>
-        </w:rPr>
-        <w:t xml:space="preserve">. </w:t>
+      <w:r>
+        <w:rPr>
+          <w:rFonts w:ascii="Times New Roman" w:hAnsi="Times New Roman" w:cs="Times New Roman"/>
+          <w:sz w:val="24"/>
+          <w:szCs w:val="24"/>
+        </w:rPr>
+        <w:t xml:space="preserve">YouTube. </w:t>
       </w:r>
       <w:hyperlink r:id="rId4" w:history="1">
         <w:r>
@@ -309,25 +299,7 @@
             <w:sz w:val="24"/>
             <w:szCs w:val="24"/>
           </w:rPr>
-          <w:t>https://www</w:t>
-        </w:r>
-        <w:r>
-          <w:rPr>
-            <w:rStyle w:val="Hyperlink"/>
-            <w:rFonts w:ascii="Times New Roman" w:hAnsi="Times New Roman" w:cs="Times New Roman"/>
-            <w:sz w:val="24"/>
-            <w:szCs w:val="24"/>
-          </w:rPr>
-          <w:t>.</w:t>
-        </w:r>
-        <w:r>
-          <w:rPr>
-            <w:rStyle w:val="Hyperlink"/>
-            <w:rFonts w:ascii="Times New Roman" w:hAnsi="Times New Roman" w:cs="Times New Roman"/>
-            <w:sz w:val="24"/>
-            <w:szCs w:val="24"/>
-          </w:rPr>
-          <w:t>youtube.com/watch?v=1mwNrMD0Lm0</w:t>
+          <w:t>https://www.youtube.com/watch?v=1mwNrMD0Lm0</w:t>
         </w:r>
       </w:hyperlink>
     </w:p>
@@ -414,43 +386,7 @@
             <w:sz w:val="24"/>
             <w:szCs w:val="24"/>
           </w:rPr>
-          <w:t>https://www.youtube.com/watch?v=KiV</w:t>
-        </w:r>
-        <w:r>
-          <w:rPr>
-            <w:rStyle w:val="Hyperlink"/>
-            <w:rFonts w:ascii="Times New Roman" w:hAnsi="Times New Roman" w:cs="Times New Roman"/>
-            <w:sz w:val="24"/>
-            <w:szCs w:val="24"/>
-          </w:rPr>
-          <w:t>L</w:t>
-        </w:r>
-        <w:r>
-          <w:rPr>
-            <w:rStyle w:val="Hyperlink"/>
-            <w:rFonts w:ascii="Times New Roman" w:hAnsi="Times New Roman" w:cs="Times New Roman"/>
-            <w:sz w:val="24"/>
-            <w:szCs w:val="24"/>
-          </w:rPr>
-          <w:t>5</w:t>
-        </w:r>
-        <w:r>
-          <w:rPr>
-            <w:rStyle w:val="Hyperlink"/>
-            <w:rFonts w:ascii="Times New Roman" w:hAnsi="Times New Roman" w:cs="Times New Roman"/>
-            <w:sz w:val="24"/>
-            <w:szCs w:val="24"/>
-          </w:rPr>
-          <w:t>r</w:t>
-        </w:r>
-        <w:r>
-          <w:rPr>
-            <w:rStyle w:val="Hyperlink"/>
-            <w:rFonts w:ascii="Times New Roman" w:hAnsi="Times New Roman" w:cs="Times New Roman"/>
-            <w:sz w:val="24"/>
-            <w:szCs w:val="24"/>
-          </w:rPr>
-          <w:t>fVdTw</w:t>
+          <w:t>https://www.youtube.com/watch?v=KiVL5rfVdTw</w:t>
         </w:r>
       </w:hyperlink>
     </w:p>
@@ -473,6 +409,28 @@
             <w:szCs w:val="24"/>
           </w:rPr>
           <w:t>https://www.youtube.com/watch?v=N88P06Ylu48&amp;t=537s</w:t>
+        </w:r>
+      </w:hyperlink>
+    </w:p>
+    <w:p>
+      <w:pPr>
+        <w:spacing w:line="480" w:lineRule="auto"/>
+        <w:ind w:left="720" w:hanging="720"/>
+        <w:rPr>
+          <w:rFonts w:ascii="Times New Roman" w:hAnsi="Times New Roman" w:cs="Times New Roman"/>
+          <w:sz w:val="24"/>
+          <w:szCs w:val="24"/>
+        </w:rPr>
+      </w:pPr>
+      <w:hyperlink r:id="rId11" w:history="1">
+        <w:r>
+          <w:rPr>
+            <w:rStyle w:val="Hyperlink"/>
+            <w:rFonts w:ascii="Times New Roman" w:hAnsi="Times New Roman" w:cs="Times New Roman"/>
+            <w:sz w:val="24"/>
+            <w:szCs w:val="24"/>
+          </w:rPr>
+          <w:t>https://www.youtube.com/watch?v=h-J2AnCgkzg</w:t>
         </w:r>
       </w:hyperlink>
     </w:p>

</xml_diff>

<commit_message>
Everything is in the right folder for showcase
</commit_message>
<xml_diff>
--- a/Works Cited.docx
+++ b/Works Cited.docx
@@ -1,6 +1,6 @@
 
 <file path=word/document.xml><?xml version="1.0" encoding="utf-8"?>
-<w:document xmlns:wpc="http://schemas.microsoft.com/office/word/2010/wordprocessingCanvas" xmlns:cx="http://schemas.microsoft.com/office/drawing/2014/chartex" xmlns:cx1="http://schemas.microsoft.com/office/drawing/2015/9/8/chartex" xmlns:cx2="http://schemas.microsoft.com/office/drawing/2015/10/21/chartex" xmlns:cx3="http://schemas.microsoft.com/office/drawing/2016/5/9/chartex" xmlns:cx4="http://schemas.microsoft.com/office/drawing/2016/5/10/chartex" xmlns:cx5="http://schemas.microsoft.com/office/drawing/2016/5/11/chartex" xmlns:cx6="http://schemas.microsoft.com/office/drawing/2016/5/12/chartex" xmlns:cx7="http://schemas.microsoft.com/office/drawing/2016/5/13/chartex" xmlns:cx8="http://schemas.microsoft.com/office/drawing/2016/5/14/chartex" xmlns:mc="http://schemas.openxmlformats.org/markup-compatibility/2006" xmlns:aink="http://schemas.microsoft.com/office/drawing/2016/ink" xmlns:am3d="http://schemas.microsoft.com/office/drawing/2017/model3d" xmlns:o="urn:schemas-microsoft-com:office:office" xmlns:r="http://schemas.openxmlformats.org/officeDocument/2006/relationships" xmlns:m="http://schemas.openxmlformats.org/officeDocument/2006/math" xmlns:v="urn:schemas-microsoft-com:vml" xmlns:wp14="http://schemas.microsoft.com/office/word/2010/wordprocessingDrawing" xmlns:wp="http://schemas.openxmlformats.org/drawingml/2006/wordprocessingDrawing" xmlns:w10="urn:schemas-microsoft-com:office:word" xmlns:w="http://schemas.openxmlformats.org/wordprocessingml/2006/main" xmlns:w14="http://schemas.microsoft.com/office/word/2010/wordml" xmlns:w15="http://schemas.microsoft.com/office/word/2012/wordml" xmlns:w16cex="http://schemas.microsoft.com/office/word/2018/wordml/cex" xmlns:w16cid="http://schemas.microsoft.com/office/word/2016/wordml/cid" xmlns:w16="http://schemas.microsoft.com/office/word/2018/wordml" xmlns:w16se="http://schemas.microsoft.com/office/word/2015/wordml/symex" xmlns:wpg="http://schemas.microsoft.com/office/word/2010/wordprocessingGroup" xmlns:wpi="http://schemas.microsoft.com/office/word/2010/wordprocessingInk" xmlns:wne="http://schemas.microsoft.com/office/word/2006/wordml" xmlns:wps="http://schemas.microsoft.com/office/word/2010/wordprocessingShape" mc:Ignorable="w14 w15 w16se w16cid w16 w16cex wp14">
+<w:document xmlns:wpc="http://schemas.microsoft.com/office/word/2010/wordprocessingCanvas" xmlns:cx="http://schemas.microsoft.com/office/drawing/2014/chartex" xmlns:cx1="http://schemas.microsoft.com/office/drawing/2015/9/8/chartex" xmlns:cx2="http://schemas.microsoft.com/office/drawing/2015/10/21/chartex" xmlns:cx3="http://schemas.microsoft.com/office/drawing/2016/5/9/chartex" xmlns:cx4="http://schemas.microsoft.com/office/drawing/2016/5/10/chartex" xmlns:cx5="http://schemas.microsoft.com/office/drawing/2016/5/11/chartex" xmlns:cx6="http://schemas.microsoft.com/office/drawing/2016/5/12/chartex" xmlns:cx7="http://schemas.microsoft.com/office/drawing/2016/5/13/chartex" xmlns:cx8="http://schemas.microsoft.com/office/drawing/2016/5/14/chartex" xmlns:mc="http://schemas.openxmlformats.org/markup-compatibility/2006" xmlns:aink="http://schemas.microsoft.com/office/drawing/2016/ink" xmlns:am3d="http://schemas.microsoft.com/office/drawing/2017/model3d" xmlns:o="urn:schemas-microsoft-com:office:office" xmlns:r="http://schemas.openxmlformats.org/officeDocument/2006/relationships" xmlns:m="http://schemas.openxmlformats.org/officeDocument/2006/math" xmlns:v="urn:schemas-microsoft-com:vml" xmlns:wp14="http://schemas.microsoft.com/office/word/2010/wordprocessingDrawing" xmlns:wp="http://schemas.openxmlformats.org/drawingml/2006/wordprocessingDrawing" xmlns:w10="urn:schemas-microsoft-com:office:word" xmlns:w="http://schemas.openxmlformats.org/wordprocessingml/2006/main" xmlns:w14="http://schemas.microsoft.com/office/word/2010/wordml" xmlns:w15="http://schemas.microsoft.com/office/word/2012/wordml" xmlns:w16cex="http://schemas.microsoft.com/office/word/2018/wordml/cex" xmlns:w16cid="http://schemas.microsoft.com/office/word/2016/wordml/cid" xmlns:w16="http://schemas.microsoft.com/office/word/2018/wordml" xmlns:w16sdtdh="http://schemas.microsoft.com/office/word/2020/wordml/sdtdatahash" xmlns:w16se="http://schemas.microsoft.com/office/word/2015/wordml/symex" xmlns:wpg="http://schemas.microsoft.com/office/word/2010/wordprocessingGroup" xmlns:wpi="http://schemas.microsoft.com/office/word/2010/wordprocessingInk" xmlns:wne="http://schemas.microsoft.com/office/word/2006/wordml" xmlns:wps="http://schemas.microsoft.com/office/word/2010/wordprocessingShape" mc:Ignorable="w14 w15 w16se w16cid w16 w16cex w16sdtdh wp14">
   <w:body>
     <w:p>
       <w:pPr>
@@ -444,6 +444,28 @@
           <w:szCs w:val="24"/>
         </w:rPr>
       </w:pPr>
+      <w:hyperlink r:id="rId12" w:history="1">
+        <w:r>
+          <w:rPr>
+            <w:rStyle w:val="Hyperlink"/>
+            <w:rFonts w:ascii="Times New Roman" w:hAnsi="Times New Roman" w:cs="Times New Roman"/>
+            <w:sz w:val="24"/>
+            <w:szCs w:val="24"/>
+          </w:rPr>
+          <w:t>https://www.youtube.com/watch?v=mvVM1RB4HXk</w:t>
+        </w:r>
+      </w:hyperlink>
+    </w:p>
+    <w:p>
+      <w:pPr>
+        <w:spacing w:line="480" w:lineRule="auto"/>
+        <w:ind w:left="720" w:hanging="720"/>
+        <w:rPr>
+          <w:rFonts w:ascii="Times New Roman" w:hAnsi="Times New Roman" w:cs="Times New Roman"/>
+          <w:sz w:val="24"/>
+          <w:szCs w:val="24"/>
+        </w:rPr>
+      </w:pPr>
     </w:p>
     <w:bookmarkEnd w:id="0"/>
     <w:p>
@@ -467,7 +489,7 @@
 </file>
 
 <file path=word/styles.xml><?xml version="1.0" encoding="utf-8"?>
-<w:styles xmlns:mc="http://schemas.openxmlformats.org/markup-compatibility/2006" xmlns:r="http://schemas.openxmlformats.org/officeDocument/2006/relationships" xmlns:w="http://schemas.openxmlformats.org/wordprocessingml/2006/main" xmlns:w14="http://schemas.microsoft.com/office/word/2010/wordml" xmlns:w15="http://schemas.microsoft.com/office/word/2012/wordml" xmlns:w16cex="http://schemas.microsoft.com/office/word/2018/wordml/cex" xmlns:w16cid="http://schemas.microsoft.com/office/word/2016/wordml/cid" xmlns:w16="http://schemas.microsoft.com/office/word/2018/wordml" xmlns:w16se="http://schemas.microsoft.com/office/word/2015/wordml/symex" mc:Ignorable="w14 w15 w16se w16cid w16 w16cex">
+<w:styles xmlns:mc="http://schemas.openxmlformats.org/markup-compatibility/2006" xmlns:r="http://schemas.openxmlformats.org/officeDocument/2006/relationships" xmlns:w="http://schemas.openxmlformats.org/wordprocessingml/2006/main" xmlns:w14="http://schemas.microsoft.com/office/word/2010/wordml" xmlns:w15="http://schemas.microsoft.com/office/word/2012/wordml" xmlns:w16cex="http://schemas.microsoft.com/office/word/2018/wordml/cex" xmlns:w16cid="http://schemas.microsoft.com/office/word/2016/wordml/cid" xmlns:w16="http://schemas.microsoft.com/office/word/2018/wordml" xmlns:w16sdtdh="http://schemas.microsoft.com/office/word/2020/wordml/sdtdatahash" xmlns:w16se="http://schemas.microsoft.com/office/word/2015/wordml/symex" mc:Ignorable="w14 w15 w16se w16cid w16 w16cex w16sdtdh">
   <w:docDefaults>
     <w:rPrDefault>
       <w:rPr>

</xml_diff>